<commit_message>
Modelo Dominio excerto UC5 e Diagrama de Sequencia
</commit_message>
<xml_diff>
--- a/User Stories/UC5/UC5.docx
+++ b/User Stories/UC5/UC5.docx
@@ -85,25 +85,7 @@
       </w:pPr>
       <w:r>
         <w:tab/>
-        <w:t xml:space="preserve">O Sistema Central inicia </w:t>
-      </w:r>
-      <w:r>
-        <w:t>a reserva de um lugar de estacionamento</w:t>
-      </w:r>
-      <w:r>
-        <w:t xml:space="preserve">. </w:t>
-      </w:r>
-      <w:r>
-        <w:t xml:space="preserve">O sistema API requisita os dados necessários (Data de Inicio, Data de Fim, Lugar) para a reserva. O Sistema Central fornece os dados necessários. </w:t>
-      </w:r>
-      <w:r>
-        <w:t xml:space="preserve">O sistema API </w:t>
-      </w:r>
-      <w:r>
-        <w:t>reserva um lugar de estacionamento</w:t>
-      </w:r>
-      <w:r>
-        <w:t xml:space="preserve"> no parque.</w:t>
+        <w:t>O Sistema Central inicia a reserva de um lugar de estacionamento. O sistema API requisita os dados necessários (Data de Inicio, Data de Fim, Lugar) para a reserva. O Sistema Central fornece os dados necessários. O sistema API reserva um lugar de estacionamento no parque.</w:t>
       </w:r>
     </w:p>
     <w:p>
@@ -137,7 +119,7 @@
                     </pic:cNvPicPr>
                   </pic:nvPicPr>
                   <pic:blipFill>
-                    <a:blip r:embed="rId5">
+                    <a:blip r:embed="rId7">
                       <a:extLst>
                         <a:ext uri="{28A0092B-C50C-407E-A947-70E740481C1C}">
                           <a14:useLocalDpi xmlns:a14="http://schemas.microsoft.com/office/drawing/2010/main" val="0"/>
@@ -322,15 +304,7 @@
           <w:sz w:val="24"/>
           <w:szCs w:val="24"/>
         </w:rPr>
-        <w:t xml:space="preserve">Sistema API: pretende </w:t>
-      </w:r>
-      <w:r>
-        <w:rPr>
-          <w:rFonts w:ascii="Calibri" w:eastAsia="Calibri" w:hAnsi="Calibri" w:cs="Calibri"/>
-          <w:sz w:val="24"/>
-          <w:szCs w:val="24"/>
-        </w:rPr>
-        <w:t>permitir a reserva de lugares de estacionamento.</w:t>
+        <w:t>Sistema API: pretende permitir a reserva de lugares de estacionamento.</w:t>
       </w:r>
     </w:p>
     <w:p>
@@ -439,13 +413,7 @@
         </w:rPr>
       </w:pPr>
       <w:r>
-        <w:t xml:space="preserve">O Sistema Central inicia </w:t>
-      </w:r>
-      <w:r>
-        <w:t>a reserva de um lugar de estacionamento</w:t>
-      </w:r>
-      <w:r>
-        <w:t>.</w:t>
+        <w:t>O Sistema Central inicia a reserva de um lugar de estacionamento.</w:t>
       </w:r>
     </w:p>
     <w:p>
@@ -482,10 +450,7 @@
       </w:pPr>
       <w:r>
         <w:lastRenderedPageBreak/>
-        <w:t>O Sistema Central fornece os dados necessários.</w:t>
-      </w:r>
-      <w:r>
-        <w:t xml:space="preserve"> </w:t>
+        <w:t xml:space="preserve">O Sistema Central fornece os dados necessários. </w:t>
       </w:r>
     </w:p>
     <w:p>
@@ -655,12 +620,1335 @@
         <w:t>Questões em aberto:</w:t>
       </w:r>
     </w:p>
-    <w:p>
-      <w:r>
-        <w:t>???</w:t>
-      </w:r>
-    </w:p>
     <w:p/>
+    <w:p/>
+    <w:p/>
+    <w:p>
+      <w:pPr>
+        <w:spacing w:line="257" w:lineRule="auto"/>
+        <w:rPr>
+          <w:rFonts w:ascii="Calibri" w:eastAsia="Calibri" w:hAnsi="Calibri" w:cs="Calibri"/>
+          <w:b/>
+          <w:bCs/>
+          <w:sz w:val="28"/>
+          <w:szCs w:val="28"/>
+        </w:rPr>
+      </w:pPr>
+      <w:r>
+        <w:rPr>
+          <w:rFonts w:ascii="Calibri" w:eastAsia="Calibri" w:hAnsi="Calibri" w:cs="Calibri"/>
+          <w:b/>
+          <w:bCs/>
+          <w:sz w:val="28"/>
+          <w:szCs w:val="28"/>
+        </w:rPr>
+        <w:t>Análise OO:</w:t>
+      </w:r>
+    </w:p>
+    <w:p>
+      <w:pPr>
+        <w:spacing w:line="257" w:lineRule="auto"/>
+        <w:rPr>
+          <w:rFonts w:ascii="Calibri" w:eastAsia="Calibri" w:hAnsi="Calibri" w:cs="Calibri"/>
+          <w:b/>
+          <w:bCs/>
+        </w:rPr>
+      </w:pPr>
+      <w:r>
+        <w:rPr>
+          <w:noProof/>
+        </w:rPr>
+        <w:drawing>
+          <wp:anchor distT="0" distB="0" distL="114300" distR="114300" simplePos="0" relativeHeight="251658240" behindDoc="1" locked="0" layoutInCell="1" allowOverlap="1" wp14:anchorId="715A87E6" wp14:editId="44F3DF79">
+            <wp:simplePos x="0" y="0"/>
+            <wp:positionH relativeFrom="column">
+              <wp:posOffset>741094</wp:posOffset>
+            </wp:positionH>
+            <wp:positionV relativeFrom="paragraph">
+              <wp:posOffset>258884</wp:posOffset>
+            </wp:positionV>
+            <wp:extent cx="3439795" cy="1273175"/>
+            <wp:effectExtent l="0" t="0" r="8255" b="3175"/>
+            <wp:wrapTight wrapText="bothSides">
+              <wp:wrapPolygon edited="0">
+                <wp:start x="0" y="0"/>
+                <wp:lineTo x="0" y="21331"/>
+                <wp:lineTo x="21532" y="21331"/>
+                <wp:lineTo x="21532" y="0"/>
+                <wp:lineTo x="0" y="0"/>
+              </wp:wrapPolygon>
+            </wp:wrapTight>
+            <wp:docPr id="2" name="Imagem 2"/>
+            <wp:cNvGraphicFramePr>
+              <a:graphicFrameLocks xmlns:a="http://schemas.openxmlformats.org/drawingml/2006/main" noChangeAspect="1"/>
+            </wp:cNvGraphicFramePr>
+            <a:graphic xmlns:a="http://schemas.openxmlformats.org/drawingml/2006/main">
+              <a:graphicData uri="http://schemas.openxmlformats.org/drawingml/2006/picture">
+                <pic:pic xmlns:pic="http://schemas.openxmlformats.org/drawingml/2006/picture">
+                  <pic:nvPicPr>
+                    <pic:cNvPr id="0" name="Picture 1"/>
+                    <pic:cNvPicPr>
+                      <a:picLocks noChangeAspect="1" noChangeArrowheads="1"/>
+                    </pic:cNvPicPr>
+                  </pic:nvPicPr>
+                  <pic:blipFill>
+                    <a:blip r:embed="rId8">
+                      <a:extLst>
+                        <a:ext uri="{28A0092B-C50C-407E-A947-70E740481C1C}">
+                          <a14:useLocalDpi xmlns:a14="http://schemas.microsoft.com/office/drawing/2010/main" val="0"/>
+                        </a:ext>
+                      </a:extLst>
+                    </a:blip>
+                    <a:srcRect/>
+                    <a:stretch>
+                      <a:fillRect/>
+                    </a:stretch>
+                  </pic:blipFill>
+                  <pic:spPr bwMode="auto">
+                    <a:xfrm>
+                      <a:off x="0" y="0"/>
+                      <a:ext cx="3439795" cy="1273175"/>
+                    </a:xfrm>
+                    <a:prstGeom prst="rect">
+                      <a:avLst/>
+                    </a:prstGeom>
+                    <a:noFill/>
+                    <a:ln>
+                      <a:noFill/>
+                    </a:ln>
+                  </pic:spPr>
+                </pic:pic>
+              </a:graphicData>
+            </a:graphic>
+          </wp:anchor>
+        </w:drawing>
+      </w:r>
+      <w:r>
+        <w:rPr>
+          <w:rFonts w:ascii="Calibri" w:eastAsia="Calibri" w:hAnsi="Calibri" w:cs="Calibri"/>
+          <w:b/>
+          <w:bCs/>
+        </w:rPr>
+        <w:t>Excerto Modelo Domínio</w:t>
+      </w:r>
+    </w:p>
+    <w:p/>
+    <w:p/>
+    <w:p/>
+    <w:p/>
+    <w:p/>
+    <w:p/>
+    <w:p/>
+    <w:p>
+      <w:pPr>
+        <w:spacing w:line="257" w:lineRule="auto"/>
+        <w:rPr>
+          <w:rFonts w:ascii="Calibri" w:eastAsia="Calibri" w:hAnsi="Calibri" w:cs="Calibri"/>
+          <w:b/>
+          <w:bCs/>
+          <w:sz w:val="24"/>
+          <w:szCs w:val="24"/>
+        </w:rPr>
+      </w:pPr>
+      <w:r>
+        <w:rPr>
+          <w:rFonts w:ascii="Calibri" w:eastAsia="Calibri" w:hAnsi="Calibri" w:cs="Calibri"/>
+          <w:b/>
+          <w:bCs/>
+          <w:sz w:val="24"/>
+          <w:szCs w:val="24"/>
+        </w:rPr>
+        <w:t>Sistematização:</w:t>
+      </w:r>
+    </w:p>
+    <w:p>
+      <w:pPr>
+        <w:spacing w:line="257" w:lineRule="auto"/>
+        <w:rPr>
+          <w:rFonts w:ascii="Calibri" w:eastAsia="Calibri" w:hAnsi="Calibri" w:cs="Calibri"/>
+        </w:rPr>
+      </w:pPr>
+      <w:r>
+        <w:rPr>
+          <w:rFonts w:ascii="Calibri" w:eastAsia="Calibri" w:hAnsi="Calibri" w:cs="Calibri"/>
+        </w:rPr>
+        <w:t>Do racional resulta que as classes concetuais promovidas a classes de software são:</w:t>
+      </w:r>
+    </w:p>
+    <w:p>
+      <w:pPr>
+        <w:pStyle w:val="PargrafodaLista"/>
+        <w:numPr>
+          <w:ilvl w:val="0"/>
+          <w:numId w:val="3"/>
+        </w:numPr>
+        <w:spacing w:line="257" w:lineRule="auto"/>
+        <w:rPr>
+          <w:rFonts w:ascii="Calibri" w:eastAsia="Calibri" w:hAnsi="Calibri" w:cs="Calibri"/>
+        </w:rPr>
+      </w:pPr>
+      <w:proofErr w:type="spellStart"/>
+      <w:r>
+        <w:rPr>
+          <w:rFonts w:ascii="Calibri" w:eastAsia="Calibri" w:hAnsi="Calibri" w:cs="Calibri"/>
+        </w:rPr>
+        <w:t>Api</w:t>
+      </w:r>
+      <w:proofErr w:type="spellEnd"/>
+      <w:r>
+        <w:rPr>
+          <w:rFonts w:ascii="Calibri" w:eastAsia="Calibri" w:hAnsi="Calibri" w:cs="Calibri"/>
+        </w:rPr>
+        <w:t xml:space="preserve"> Central</w:t>
+      </w:r>
+    </w:p>
+    <w:p>
+      <w:pPr>
+        <w:pStyle w:val="PargrafodaLista"/>
+        <w:numPr>
+          <w:ilvl w:val="0"/>
+          <w:numId w:val="3"/>
+        </w:numPr>
+        <w:spacing w:line="257" w:lineRule="auto"/>
+        <w:rPr>
+          <w:rFonts w:ascii="Calibri" w:eastAsia="Calibri" w:hAnsi="Calibri" w:cs="Calibri"/>
+        </w:rPr>
+      </w:pPr>
+      <w:proofErr w:type="spellStart"/>
+      <w:r>
+        <w:rPr>
+          <w:rFonts w:ascii="Calibri" w:eastAsia="Calibri" w:hAnsi="Calibri" w:cs="Calibri"/>
+        </w:rPr>
+        <w:t>Api</w:t>
+      </w:r>
+      <w:proofErr w:type="spellEnd"/>
+      <w:r>
+        <w:rPr>
+          <w:rFonts w:ascii="Calibri" w:eastAsia="Calibri" w:hAnsi="Calibri" w:cs="Calibri"/>
+        </w:rPr>
+        <w:t xml:space="preserve"> Parques</w:t>
+      </w:r>
+    </w:p>
+    <w:p>
+      <w:pPr>
+        <w:spacing w:line="257" w:lineRule="auto"/>
+        <w:rPr>
+          <w:rFonts w:ascii="Calibri" w:eastAsia="Calibri" w:hAnsi="Calibri" w:cs="Calibri"/>
+        </w:rPr>
+      </w:pPr>
+      <w:r>
+        <w:rPr>
+          <w:rFonts w:ascii="Calibri" w:eastAsia="Calibri" w:hAnsi="Calibri" w:cs="Calibri"/>
+        </w:rPr>
+        <w:t xml:space="preserve">Outras classes de software (i.e. </w:t>
+      </w:r>
+      <w:proofErr w:type="spellStart"/>
+      <w:r>
+        <w:rPr>
+          <w:rFonts w:ascii="Calibri" w:eastAsia="Calibri" w:hAnsi="Calibri" w:cs="Calibri"/>
+        </w:rPr>
+        <w:t>Pure</w:t>
+      </w:r>
+      <w:proofErr w:type="spellEnd"/>
+      <w:r>
+        <w:rPr>
+          <w:rFonts w:ascii="Calibri" w:eastAsia="Calibri" w:hAnsi="Calibri" w:cs="Calibri"/>
+        </w:rPr>
+        <w:t xml:space="preserve"> </w:t>
+      </w:r>
+      <w:proofErr w:type="spellStart"/>
+      <w:r>
+        <w:rPr>
+          <w:rFonts w:ascii="Calibri" w:eastAsia="Calibri" w:hAnsi="Calibri" w:cs="Calibri"/>
+        </w:rPr>
+        <w:t>Fabrication</w:t>
+      </w:r>
+      <w:proofErr w:type="spellEnd"/>
+      <w:r>
+        <w:rPr>
+          <w:rFonts w:ascii="Calibri" w:eastAsia="Calibri" w:hAnsi="Calibri" w:cs="Calibri"/>
+        </w:rPr>
+        <w:t>) identificadas:</w:t>
+      </w:r>
+    </w:p>
+    <w:p>
+      <w:pPr>
+        <w:pStyle w:val="PargrafodaLista"/>
+        <w:numPr>
+          <w:ilvl w:val="0"/>
+          <w:numId w:val="4"/>
+        </w:numPr>
+        <w:spacing w:line="257" w:lineRule="auto"/>
+        <w:rPr>
+          <w:rFonts w:ascii="Calibri" w:eastAsia="Calibri" w:hAnsi="Calibri" w:cs="Calibri"/>
+        </w:rPr>
+      </w:pPr>
+      <w:proofErr w:type="spellStart"/>
+      <w:r>
+        <w:rPr>
+          <w:rFonts w:ascii="Calibri" w:eastAsia="Calibri" w:hAnsi="Calibri" w:cs="Calibri"/>
+        </w:rPr>
+        <w:t>UIApiCentral</w:t>
+      </w:r>
+      <w:proofErr w:type="spellEnd"/>
+    </w:p>
+    <w:p>
+      <w:pPr>
+        <w:pStyle w:val="PargrafodaLista"/>
+        <w:numPr>
+          <w:ilvl w:val="0"/>
+          <w:numId w:val="4"/>
+        </w:numPr>
+        <w:spacing w:line="257" w:lineRule="auto"/>
+        <w:rPr>
+          <w:rFonts w:ascii="Calibri" w:eastAsia="Calibri" w:hAnsi="Calibri" w:cs="Calibri"/>
+        </w:rPr>
+      </w:pPr>
+      <w:proofErr w:type="spellStart"/>
+      <w:r>
+        <w:rPr>
+          <w:rFonts w:ascii="Calibri" w:eastAsia="Calibri" w:hAnsi="Calibri" w:cs="Calibri"/>
+        </w:rPr>
+        <w:t>ApiCentralController</w:t>
+      </w:r>
+      <w:proofErr w:type="spellEnd"/>
+    </w:p>
+    <w:p>
+      <w:pPr>
+        <w:pStyle w:val="PargrafodaLista"/>
+        <w:spacing w:line="257" w:lineRule="auto"/>
+        <w:rPr>
+          <w:rFonts w:ascii="Calibri" w:eastAsia="Calibri" w:hAnsi="Calibri" w:cs="Calibri"/>
+          <w:b/>
+          <w:bCs/>
+          <w:sz w:val="28"/>
+          <w:szCs w:val="28"/>
+        </w:rPr>
+      </w:pPr>
+    </w:p>
+    <w:p>
+      <w:pPr>
+        <w:spacing w:line="257" w:lineRule="auto"/>
+        <w:rPr>
+          <w:rFonts w:ascii="Calibri" w:eastAsia="Calibri" w:hAnsi="Calibri" w:cs="Calibri"/>
+          <w:b/>
+          <w:bCs/>
+          <w:sz w:val="28"/>
+          <w:szCs w:val="28"/>
+        </w:rPr>
+      </w:pPr>
+      <w:r>
+        <w:rPr>
+          <w:rFonts w:ascii="Calibri" w:eastAsia="Calibri" w:hAnsi="Calibri" w:cs="Calibri"/>
+          <w:b/>
+          <w:bCs/>
+          <w:sz w:val="28"/>
+          <w:szCs w:val="28"/>
+        </w:rPr>
+        <w:lastRenderedPageBreak/>
+        <w:t>Design – Racional:</w:t>
+      </w:r>
+    </w:p>
+    <w:p>
+      <w:pPr>
+        <w:tabs>
+          <w:tab w:val="left" w:pos="3578"/>
+        </w:tabs>
+      </w:pPr>
+      <w:r>
+        <w:tab/>
+      </w:r>
+    </w:p>
+    <w:tbl>
+      <w:tblPr>
+        <w:tblStyle w:val="TabeladeGrelha5Escura-Destaque2"/>
+        <w:tblW w:w="8978" w:type="dxa"/>
+        <w:tblLayout w:type="fixed"/>
+        <w:tblLook w:val="04A0" w:firstRow="1" w:lastRow="0" w:firstColumn="1" w:lastColumn="0" w:noHBand="0" w:noVBand="1"/>
+      </w:tblPr>
+      <w:tblGrid>
+        <w:gridCol w:w="1982"/>
+        <w:gridCol w:w="2484"/>
+        <w:gridCol w:w="2460"/>
+        <w:gridCol w:w="2042"/>
+        <w:gridCol w:w="10"/>
+      </w:tblGrid>
+      <w:tr>
+        <w:trPr>
+          <w:gridAfter w:val="1"/>
+          <w:cnfStyle w:val="100000000000" w:firstRow="1" w:lastRow="0" w:firstColumn="0" w:lastColumn="0" w:oddVBand="0" w:evenVBand="0" w:oddHBand="0" w:evenHBand="0" w:firstRowFirstColumn="0" w:firstRowLastColumn="0" w:lastRowFirstColumn="0" w:lastRowLastColumn="0"/>
+          <w:wAfter w:w="10" w:type="dxa"/>
+          <w:trHeight w:val="557"/>
+        </w:trPr>
+        <w:tc>
+          <w:tcPr>
+            <w:cnfStyle w:val="001000000000" w:firstRow="0" w:lastRow="0" w:firstColumn="1" w:lastColumn="0" w:oddVBand="0" w:evenVBand="0" w:oddHBand="0" w:evenHBand="0" w:firstRowFirstColumn="0" w:firstRowLastColumn="0" w:lastRowFirstColumn="0" w:lastRowLastColumn="0"/>
+            <w:tcW w:w="1982" w:type="dxa"/>
+            <w:tcBorders>
+              <w:right w:val="single" w:sz="4" w:space="0" w:color="FFFFFF" w:themeColor="background1"/>
+            </w:tcBorders>
+          </w:tcPr>
+          <w:p>
+            <w:pPr>
+              <w:jc w:val="center"/>
+            </w:pPr>
+            <w:r>
+              <w:t>FLUXO PRINCIPAL</w:t>
+            </w:r>
+          </w:p>
+        </w:tc>
+        <w:tc>
+          <w:tcPr>
+            <w:tcW w:w="2484" w:type="dxa"/>
+            <w:tcBorders>
+              <w:left w:val="single" w:sz="4" w:space="0" w:color="FFFFFF" w:themeColor="background1"/>
+              <w:right w:val="single" w:sz="4" w:space="0" w:color="FFFFFF" w:themeColor="background1"/>
+            </w:tcBorders>
+          </w:tcPr>
+          <w:p>
+            <w:pPr>
+              <w:jc w:val="center"/>
+              <w:cnfStyle w:val="100000000000" w:firstRow="1" w:lastRow="0" w:firstColumn="0" w:lastColumn="0" w:oddVBand="0" w:evenVBand="0" w:oddHBand="0" w:evenHBand="0" w:firstRowFirstColumn="0" w:firstRowLastColumn="0" w:lastRowFirstColumn="0" w:lastRowLastColumn="0"/>
+              <w:rPr>
+                <w:b w:val="0"/>
+                <w:bCs w:val="0"/>
+                <w:lang w:val="pt-PT"/>
+              </w:rPr>
+            </w:pPr>
+            <w:r>
+              <w:t>QUEST</w:t>
+            </w:r>
+            <w:r>
+              <w:rPr>
+                <w:lang w:val="pt-PT"/>
+              </w:rPr>
+              <w:t>ÃO:</w:t>
+            </w:r>
+          </w:p>
+          <w:p>
+            <w:pPr>
+              <w:jc w:val="center"/>
+              <w:cnfStyle w:val="100000000000" w:firstRow="1" w:lastRow="0" w:firstColumn="0" w:lastColumn="0" w:oddVBand="0" w:evenVBand="0" w:oddHBand="0" w:evenHBand="0" w:firstRowFirstColumn="0" w:firstRowLastColumn="0" w:lastRowFirstColumn="0" w:lastRowLastColumn="0"/>
+              <w:rPr>
+                <w:lang w:val="pt-PT"/>
+              </w:rPr>
+            </w:pPr>
+            <w:r>
+              <w:rPr>
+                <w:lang w:val="pt-PT"/>
+              </w:rPr>
+              <w:t>Qual classe…</w:t>
+            </w:r>
+          </w:p>
+        </w:tc>
+        <w:tc>
+          <w:tcPr>
+            <w:tcW w:w="2460" w:type="dxa"/>
+            <w:tcBorders>
+              <w:left w:val="single" w:sz="4" w:space="0" w:color="FFFFFF" w:themeColor="background1"/>
+              <w:right w:val="single" w:sz="4" w:space="0" w:color="FFFFFF" w:themeColor="background1"/>
+            </w:tcBorders>
+          </w:tcPr>
+          <w:p>
+            <w:pPr>
+              <w:jc w:val="center"/>
+              <w:cnfStyle w:val="100000000000" w:firstRow="1" w:lastRow="0" w:firstColumn="0" w:lastColumn="0" w:oddVBand="0" w:evenVBand="0" w:oddHBand="0" w:evenHBand="0" w:firstRowFirstColumn="0" w:firstRowLastColumn="0" w:lastRowFirstColumn="0" w:lastRowLastColumn="0"/>
+            </w:pPr>
+            <w:r>
+              <w:t>RESPOSTA</w:t>
+            </w:r>
+          </w:p>
+        </w:tc>
+        <w:tc>
+          <w:tcPr>
+            <w:tcW w:w="2042" w:type="dxa"/>
+            <w:tcBorders>
+              <w:left w:val="single" w:sz="4" w:space="0" w:color="FFFFFF" w:themeColor="background1"/>
+            </w:tcBorders>
+          </w:tcPr>
+          <w:p>
+            <w:pPr>
+              <w:jc w:val="center"/>
+              <w:cnfStyle w:val="100000000000" w:firstRow="1" w:lastRow="0" w:firstColumn="0" w:lastColumn="0" w:oddVBand="0" w:evenVBand="0" w:oddHBand="0" w:evenHBand="0" w:firstRowFirstColumn="0" w:firstRowLastColumn="0" w:lastRowFirstColumn="0" w:lastRowLastColumn="0"/>
+            </w:pPr>
+            <w:r>
+              <w:t>JUSTIFICAÇÃO</w:t>
+            </w:r>
+          </w:p>
+        </w:tc>
+      </w:tr>
+      <w:tr>
+        <w:trPr>
+          <w:gridAfter w:val="1"/>
+          <w:cnfStyle w:val="000000100000" w:firstRow="0" w:lastRow="0" w:firstColumn="0" w:lastColumn="0" w:oddVBand="0" w:evenVBand="0" w:oddHBand="1" w:evenHBand="0" w:firstRowFirstColumn="0" w:firstRowLastColumn="0" w:lastRowFirstColumn="0" w:lastRowLastColumn="0"/>
+          <w:wAfter w:w="10" w:type="dxa"/>
+          <w:trHeight w:val="844"/>
+        </w:trPr>
+        <w:tc>
+          <w:tcPr>
+            <w:cnfStyle w:val="001000000000" w:firstRow="0" w:lastRow="0" w:firstColumn="1" w:lastColumn="0" w:oddVBand="0" w:evenVBand="0" w:oddHBand="0" w:evenHBand="0" w:firstRowFirstColumn="0" w:firstRowLastColumn="0" w:lastRowFirstColumn="0" w:lastRowLastColumn="0"/>
+            <w:tcW w:w="1982" w:type="dxa"/>
+            <w:vMerge w:val="restart"/>
+          </w:tcPr>
+          <w:p>
+            <w:pPr>
+              <w:jc w:val="center"/>
+              <w:rPr>
+                <w:lang w:val="pt-PT"/>
+              </w:rPr>
+            </w:pPr>
+            <w:r>
+              <w:rPr>
+                <w:lang w:val="pt-PT"/>
+              </w:rPr>
+              <w:t xml:space="preserve">1 – </w:t>
+            </w:r>
+            <w:r>
+              <w:rPr>
+                <w:lang w:val="pt-PT"/>
+              </w:rPr>
+              <w:t>O sistema central inicia a reserva de um lugar de estacionamento</w:t>
+            </w:r>
+          </w:p>
+        </w:tc>
+        <w:tc>
+          <w:tcPr>
+            <w:tcW w:w="2484" w:type="dxa"/>
+          </w:tcPr>
+          <w:p>
+            <w:pPr>
+              <w:jc w:val="center"/>
+              <w:cnfStyle w:val="000000100000" w:firstRow="0" w:lastRow="0" w:firstColumn="0" w:lastColumn="0" w:oddVBand="0" w:evenVBand="0" w:oddHBand="1" w:evenHBand="0" w:firstRowFirstColumn="0" w:firstRowLastColumn="0" w:lastRowFirstColumn="0" w:lastRowLastColumn="0"/>
+              <w:rPr>
+                <w:lang w:val="pt-PT"/>
+              </w:rPr>
+            </w:pPr>
+            <w:r>
+              <w:t xml:space="preserve">... </w:t>
+            </w:r>
+            <w:proofErr w:type="spellStart"/>
+            <w:r>
+              <w:t>interage</w:t>
+            </w:r>
+            <w:proofErr w:type="spellEnd"/>
+            <w:r>
+              <w:t xml:space="preserve"> com o </w:t>
+            </w:r>
+            <w:proofErr w:type="spellStart"/>
+            <w:r>
+              <w:t>utilizador</w:t>
+            </w:r>
+            <w:proofErr w:type="spellEnd"/>
+            <w:r>
+              <w:t>?</w:t>
+            </w:r>
+          </w:p>
+        </w:tc>
+        <w:tc>
+          <w:tcPr>
+            <w:tcW w:w="2460" w:type="dxa"/>
+          </w:tcPr>
+          <w:p>
+            <w:pPr>
+              <w:jc w:val="center"/>
+              <w:cnfStyle w:val="000000100000" w:firstRow="0" w:lastRow="0" w:firstColumn="0" w:lastColumn="0" w:oddVBand="0" w:evenVBand="0" w:oddHBand="1" w:evenHBand="0" w:firstRowFirstColumn="0" w:firstRowLastColumn="0" w:lastRowFirstColumn="0" w:lastRowLastColumn="0"/>
+              <w:rPr>
+                <w:lang w:val="pt-PT"/>
+              </w:rPr>
+            </w:pPr>
+            <w:r>
+              <w:rPr>
+                <w:lang w:val="pt-PT"/>
+              </w:rPr>
+              <w:t>n/a</w:t>
+            </w:r>
+          </w:p>
+        </w:tc>
+        <w:tc>
+          <w:tcPr>
+            <w:tcW w:w="2042" w:type="dxa"/>
+          </w:tcPr>
+          <w:p>
+            <w:pPr>
+              <w:jc w:val="center"/>
+              <w:cnfStyle w:val="000000100000" w:firstRow="0" w:lastRow="0" w:firstColumn="0" w:lastColumn="0" w:oddVBand="0" w:evenVBand="0" w:oddHBand="1" w:evenHBand="0" w:firstRowFirstColumn="0" w:firstRowLastColumn="0" w:lastRowFirstColumn="0" w:lastRowLastColumn="0"/>
+              <w:rPr>
+                <w:lang w:val="pt-PT"/>
+              </w:rPr>
+            </w:pPr>
+          </w:p>
+        </w:tc>
+      </w:tr>
+      <w:tr>
+        <w:trPr>
+          <w:gridAfter w:val="1"/>
+          <w:wAfter w:w="10" w:type="dxa"/>
+          <w:trHeight w:val="534"/>
+        </w:trPr>
+        <w:tc>
+          <w:tcPr>
+            <w:cnfStyle w:val="001000000000" w:firstRow="0" w:lastRow="0" w:firstColumn="1" w:lastColumn="0" w:oddVBand="0" w:evenVBand="0" w:oddHBand="0" w:evenHBand="0" w:firstRowFirstColumn="0" w:firstRowLastColumn="0" w:lastRowFirstColumn="0" w:lastRowLastColumn="0"/>
+            <w:tcW w:w="1982" w:type="dxa"/>
+            <w:vMerge/>
+          </w:tcPr>
+          <w:p>
+            <w:pPr>
+              <w:jc w:val="center"/>
+              <w:rPr>
+                <w:lang w:val="pt-PT"/>
+              </w:rPr>
+            </w:pPr>
+          </w:p>
+        </w:tc>
+        <w:tc>
+          <w:tcPr>
+            <w:tcW w:w="2484" w:type="dxa"/>
+            <w:shd w:val="clear" w:color="auto" w:fill="F7CAAC" w:themeFill="accent2" w:themeFillTint="66"/>
+          </w:tcPr>
+          <w:p>
+            <w:pPr>
+              <w:jc w:val="center"/>
+              <w:cnfStyle w:val="000000000000" w:firstRow="0" w:lastRow="0" w:firstColumn="0" w:lastColumn="0" w:oddVBand="0" w:evenVBand="0" w:oddHBand="0" w:evenHBand="0" w:firstRowFirstColumn="0" w:firstRowLastColumn="0" w:lastRowFirstColumn="0" w:lastRowLastColumn="0"/>
+            </w:pPr>
+            <w:r>
+              <w:t xml:space="preserve">... </w:t>
+            </w:r>
+            <w:proofErr w:type="spellStart"/>
+            <w:r>
+              <w:t>coordena</w:t>
+            </w:r>
+            <w:proofErr w:type="spellEnd"/>
+            <w:r>
+              <w:t xml:space="preserve"> o UC?</w:t>
+            </w:r>
+          </w:p>
+        </w:tc>
+        <w:tc>
+          <w:tcPr>
+            <w:tcW w:w="2460" w:type="dxa"/>
+            <w:shd w:val="clear" w:color="auto" w:fill="F7CAAC" w:themeFill="accent2" w:themeFillTint="66"/>
+          </w:tcPr>
+          <w:p>
+            <w:pPr>
+              <w:jc w:val="center"/>
+              <w:cnfStyle w:val="000000000000" w:firstRow="0" w:lastRow="0" w:firstColumn="0" w:lastColumn="0" w:oddVBand="0" w:evenVBand="0" w:oddHBand="0" w:evenHBand="0" w:firstRowFirstColumn="0" w:firstRowLastColumn="0" w:lastRowFirstColumn="0" w:lastRowLastColumn="0"/>
+              <w:rPr>
+                <w:lang w:val="pt-PT"/>
+              </w:rPr>
+            </w:pPr>
+            <w:proofErr w:type="spellStart"/>
+            <w:r>
+              <w:rPr>
+                <w:lang w:val="pt-PT"/>
+              </w:rPr>
+              <w:t>Api</w:t>
+            </w:r>
+            <w:r>
+              <w:rPr>
+                <w:lang w:val="pt-PT"/>
+              </w:rPr>
+              <w:t>Parques</w:t>
+            </w:r>
+            <w:r>
+              <w:rPr>
+                <w:lang w:val="pt-PT"/>
+              </w:rPr>
+              <w:t>Controller</w:t>
+            </w:r>
+            <w:proofErr w:type="spellEnd"/>
+          </w:p>
+        </w:tc>
+        <w:tc>
+          <w:tcPr>
+            <w:tcW w:w="2042" w:type="dxa"/>
+            <w:shd w:val="clear" w:color="auto" w:fill="F7CAAC" w:themeFill="accent2" w:themeFillTint="66"/>
+          </w:tcPr>
+          <w:p>
+            <w:pPr>
+              <w:jc w:val="center"/>
+              <w:cnfStyle w:val="000000000000" w:firstRow="0" w:lastRow="0" w:firstColumn="0" w:lastColumn="0" w:oddVBand="0" w:evenVBand="0" w:oddHBand="0" w:evenHBand="0" w:firstRowFirstColumn="0" w:firstRowLastColumn="0" w:lastRowFirstColumn="0" w:lastRowLastColumn="0"/>
+              <w:rPr>
+                <w:lang w:val="pt-PT"/>
+              </w:rPr>
+            </w:pPr>
+            <w:proofErr w:type="spellStart"/>
+            <w:r>
+              <w:rPr>
+                <w:lang w:val="pt-PT"/>
+              </w:rPr>
+              <w:t>Controller</w:t>
+            </w:r>
+            <w:proofErr w:type="spellEnd"/>
+          </w:p>
+        </w:tc>
+      </w:tr>
+      <w:tr>
+        <w:trPr>
+          <w:gridAfter w:val="1"/>
+          <w:cnfStyle w:val="000000100000" w:firstRow="0" w:lastRow="0" w:firstColumn="0" w:lastColumn="0" w:oddVBand="0" w:evenVBand="0" w:oddHBand="1" w:evenHBand="0" w:firstRowFirstColumn="0" w:firstRowLastColumn="0" w:lastRowFirstColumn="0" w:lastRowLastColumn="0"/>
+          <w:wAfter w:w="10" w:type="dxa"/>
+          <w:trHeight w:val="534"/>
+        </w:trPr>
+        <w:tc>
+          <w:tcPr>
+            <w:cnfStyle w:val="001000000000" w:firstRow="0" w:lastRow="0" w:firstColumn="1" w:lastColumn="0" w:oddVBand="0" w:evenVBand="0" w:oddHBand="0" w:evenHBand="0" w:firstRowFirstColumn="0" w:firstRowLastColumn="0" w:lastRowFirstColumn="0" w:lastRowLastColumn="0"/>
+            <w:tcW w:w="1982" w:type="dxa"/>
+            <w:vMerge/>
+          </w:tcPr>
+          <w:p>
+            <w:pPr>
+              <w:jc w:val="center"/>
+            </w:pPr>
+          </w:p>
+        </w:tc>
+        <w:tc>
+          <w:tcPr>
+            <w:tcW w:w="2484" w:type="dxa"/>
+          </w:tcPr>
+          <w:p>
+            <w:pPr>
+              <w:jc w:val="center"/>
+              <w:cnfStyle w:val="000000100000" w:firstRow="0" w:lastRow="0" w:firstColumn="0" w:lastColumn="0" w:oddVBand="0" w:evenVBand="0" w:oddHBand="1" w:evenHBand="0" w:firstRowFirstColumn="0" w:firstRowLastColumn="0" w:lastRowFirstColumn="0" w:lastRowLastColumn="0"/>
+            </w:pPr>
+            <w:r>
+              <w:t xml:space="preserve">… </w:t>
+            </w:r>
+            <w:proofErr w:type="spellStart"/>
+            <w:r>
+              <w:t>cria</w:t>
+            </w:r>
+            <w:proofErr w:type="spellEnd"/>
+            <w:r>
+              <w:t xml:space="preserve"> </w:t>
+            </w:r>
+            <w:proofErr w:type="spellStart"/>
+            <w:r>
+              <w:t>instâncias</w:t>
+            </w:r>
+            <w:proofErr w:type="spellEnd"/>
+            <w:r>
+              <w:t xml:space="preserve"> de </w:t>
+            </w:r>
+            <w:proofErr w:type="spellStart"/>
+            <w:r>
+              <w:t>Reserva</w:t>
+            </w:r>
+            <w:proofErr w:type="spellEnd"/>
+            <w:r>
+              <w:t>?</w:t>
+            </w:r>
+          </w:p>
+        </w:tc>
+        <w:tc>
+          <w:tcPr>
+            <w:tcW w:w="2460" w:type="dxa"/>
+          </w:tcPr>
+          <w:p>
+            <w:pPr>
+              <w:jc w:val="center"/>
+              <w:cnfStyle w:val="000000100000" w:firstRow="0" w:lastRow="0" w:firstColumn="0" w:lastColumn="0" w:oddVBand="0" w:evenVBand="0" w:oddHBand="1" w:evenHBand="0" w:firstRowFirstColumn="0" w:firstRowLastColumn="0" w:lastRowFirstColumn="0" w:lastRowLastColumn="0"/>
+            </w:pPr>
+            <w:proofErr w:type="spellStart"/>
+            <w:r>
+              <w:t>ApiParques</w:t>
+            </w:r>
+            <w:proofErr w:type="spellEnd"/>
+          </w:p>
+        </w:tc>
+        <w:tc>
+          <w:tcPr>
+            <w:tcW w:w="2042" w:type="dxa"/>
+          </w:tcPr>
+          <w:p>
+            <w:pPr>
+              <w:jc w:val="center"/>
+              <w:cnfStyle w:val="000000100000" w:firstRow="0" w:lastRow="0" w:firstColumn="0" w:lastColumn="0" w:oddVBand="0" w:evenVBand="0" w:oddHBand="1" w:evenHBand="0" w:firstRowFirstColumn="0" w:firstRowLastColumn="0" w:lastRowFirstColumn="0" w:lastRowLastColumn="0"/>
+            </w:pPr>
+            <w:r>
+              <w:t>Creator</w:t>
+            </w:r>
+          </w:p>
+        </w:tc>
+      </w:tr>
+      <w:tr>
+        <w:trPr>
+          <w:trHeight w:val="851"/>
+        </w:trPr>
+        <w:tc>
+          <w:tcPr>
+            <w:cnfStyle w:val="001000000000" w:firstRow="0" w:lastRow="0" w:firstColumn="1" w:lastColumn="0" w:oddVBand="0" w:evenVBand="0" w:oddHBand="0" w:evenHBand="0" w:firstRowFirstColumn="0" w:firstRowLastColumn="0" w:lastRowFirstColumn="0" w:lastRowLastColumn="0"/>
+            <w:tcW w:w="1982" w:type="dxa"/>
+          </w:tcPr>
+          <w:p>
+            <w:pPr>
+              <w:jc w:val="center"/>
+              <w:rPr>
+                <w:lang w:val="pt-PT"/>
+              </w:rPr>
+            </w:pPr>
+            <w:r>
+              <w:rPr>
+                <w:lang w:val="pt-PT"/>
+              </w:rPr>
+              <w:t xml:space="preserve">2 – </w:t>
+            </w:r>
+            <w:r>
+              <w:rPr>
+                <w:lang w:val="pt-PT"/>
+              </w:rPr>
+              <w:t>O sistema API requisita os dados necessários (</w:t>
+            </w:r>
+            <w:proofErr w:type="spellStart"/>
+            <w:r>
+              <w:rPr>
+                <w:lang w:val="pt-PT"/>
+              </w:rPr>
+              <w:t>DataInicio</w:t>
+            </w:r>
+            <w:proofErr w:type="spellEnd"/>
+            <w:r>
+              <w:rPr>
+                <w:lang w:val="pt-PT"/>
+              </w:rPr>
+              <w:t xml:space="preserve">, </w:t>
+            </w:r>
+            <w:proofErr w:type="spellStart"/>
+            <w:r>
+              <w:rPr>
+                <w:lang w:val="pt-PT"/>
+              </w:rPr>
+              <w:t>DataFim</w:t>
+            </w:r>
+            <w:proofErr w:type="spellEnd"/>
+            <w:r>
+              <w:rPr>
+                <w:lang w:val="pt-PT"/>
+              </w:rPr>
+              <w:t>, Lugar)</w:t>
+            </w:r>
+          </w:p>
+        </w:tc>
+        <w:tc>
+          <w:tcPr>
+            <w:tcW w:w="6996" w:type="dxa"/>
+            <w:gridSpan w:val="4"/>
+          </w:tcPr>
+          <w:p>
+            <w:pPr>
+              <w:jc w:val="center"/>
+              <w:cnfStyle w:val="000000000000" w:firstRow="0" w:lastRow="0" w:firstColumn="0" w:lastColumn="0" w:oddVBand="0" w:evenVBand="0" w:oddHBand="0" w:evenHBand="0" w:firstRowFirstColumn="0" w:firstRowLastColumn="0" w:lastRowFirstColumn="0" w:lastRowLastColumn="0"/>
+              <w:rPr>
+                <w:lang w:val="pt-PT"/>
+              </w:rPr>
+            </w:pPr>
+          </w:p>
+          <w:p>
+            <w:pPr>
+              <w:cnfStyle w:val="000000000000" w:firstRow="0" w:lastRow="0" w:firstColumn="0" w:lastColumn="0" w:oddVBand="0" w:evenVBand="0" w:oddHBand="0" w:evenHBand="0" w:firstRowFirstColumn="0" w:firstRowLastColumn="0" w:lastRowFirstColumn="0" w:lastRowLastColumn="0"/>
+              <w:rPr>
+                <w:lang w:val="pt-PT"/>
+              </w:rPr>
+            </w:pPr>
+          </w:p>
+          <w:p>
+            <w:pPr>
+              <w:jc w:val="center"/>
+              <w:cnfStyle w:val="000000000000" w:firstRow="0" w:lastRow="0" w:firstColumn="0" w:lastColumn="0" w:oddVBand="0" w:evenVBand="0" w:oddHBand="0" w:evenHBand="0" w:firstRowFirstColumn="0" w:firstRowLastColumn="0" w:lastRowFirstColumn="0" w:lastRowLastColumn="0"/>
+              <w:rPr>
+                <w:lang w:val="pt-PT"/>
+              </w:rPr>
+            </w:pPr>
+            <w:r>
+              <w:rPr>
+                <w:lang w:val="pt-PT"/>
+              </w:rPr>
+              <w:t>n/a</w:t>
+            </w:r>
+          </w:p>
+        </w:tc>
+      </w:tr>
+      <w:tr>
+        <w:trPr>
+          <w:gridAfter w:val="1"/>
+          <w:cnfStyle w:val="000000100000" w:firstRow="0" w:lastRow="0" w:firstColumn="0" w:lastColumn="0" w:oddVBand="0" w:evenVBand="0" w:oddHBand="1" w:evenHBand="0" w:firstRowFirstColumn="0" w:firstRowLastColumn="0" w:lastRowFirstColumn="0" w:lastRowLastColumn="0"/>
+          <w:wAfter w:w="10" w:type="dxa"/>
+          <w:trHeight w:val="865"/>
+        </w:trPr>
+        <w:tc>
+          <w:tcPr>
+            <w:cnfStyle w:val="001000000000" w:firstRow="0" w:lastRow="0" w:firstColumn="1" w:lastColumn="0" w:oddVBand="0" w:evenVBand="0" w:oddHBand="0" w:evenHBand="0" w:firstRowFirstColumn="0" w:firstRowLastColumn="0" w:lastRowFirstColumn="0" w:lastRowLastColumn="0"/>
+            <w:tcW w:w="1982" w:type="dxa"/>
+          </w:tcPr>
+          <w:p>
+            <w:pPr>
+              <w:jc w:val="center"/>
+              <w:rPr>
+                <w:lang w:val="pt-PT"/>
+              </w:rPr>
+            </w:pPr>
+            <w:bookmarkStart w:id="0" w:name="_Hlk56610307"/>
+            <w:r>
+              <w:rPr>
+                <w:lang w:val="pt-PT"/>
+              </w:rPr>
+              <w:t xml:space="preserve">3 – </w:t>
+            </w:r>
+            <w:r>
+              <w:rPr>
+                <w:lang w:val="pt-PT"/>
+              </w:rPr>
+              <w:t>O sistema central fornece os dados necessários</w:t>
+            </w:r>
+          </w:p>
+        </w:tc>
+        <w:tc>
+          <w:tcPr>
+            <w:tcW w:w="2484" w:type="dxa"/>
+          </w:tcPr>
+          <w:p>
+            <w:pPr>
+              <w:jc w:val="center"/>
+              <w:cnfStyle w:val="000000100000" w:firstRow="0" w:lastRow="0" w:firstColumn="0" w:lastColumn="0" w:oddVBand="0" w:evenVBand="0" w:oddHBand="1" w:evenHBand="0" w:firstRowFirstColumn="0" w:firstRowLastColumn="0" w:lastRowFirstColumn="0" w:lastRowLastColumn="0"/>
+              <w:rPr>
+                <w:lang w:val="pt-PT"/>
+              </w:rPr>
+            </w:pPr>
+          </w:p>
+          <w:p>
+            <w:pPr>
+              <w:jc w:val="center"/>
+              <w:cnfStyle w:val="000000100000" w:firstRow="0" w:lastRow="0" w:firstColumn="0" w:lastColumn="0" w:oddVBand="0" w:evenVBand="0" w:oddHBand="1" w:evenHBand="0" w:firstRowFirstColumn="0" w:firstRowLastColumn="0" w:lastRowFirstColumn="0" w:lastRowLastColumn="0"/>
+              <w:rPr>
+                <w:lang w:val="pt-PT"/>
+              </w:rPr>
+            </w:pPr>
+            <w:r>
+              <w:rPr>
+                <w:lang w:val="pt-PT"/>
+              </w:rPr>
+              <w:t>… guarda os dados introduzidos?</w:t>
+            </w:r>
+          </w:p>
+        </w:tc>
+        <w:tc>
+          <w:tcPr>
+            <w:tcW w:w="2460" w:type="dxa"/>
+          </w:tcPr>
+          <w:p>
+            <w:pPr>
+              <w:jc w:val="center"/>
+              <w:cnfStyle w:val="000000100000" w:firstRow="0" w:lastRow="0" w:firstColumn="0" w:lastColumn="0" w:oddVBand="0" w:evenVBand="0" w:oddHBand="1" w:evenHBand="0" w:firstRowFirstColumn="0" w:firstRowLastColumn="0" w:lastRowFirstColumn="0" w:lastRowLastColumn="0"/>
+              <w:rPr>
+                <w:lang w:val="pt-PT"/>
+              </w:rPr>
+            </w:pPr>
+          </w:p>
+          <w:p>
+            <w:pPr>
+              <w:jc w:val="center"/>
+              <w:cnfStyle w:val="000000100000" w:firstRow="0" w:lastRow="0" w:firstColumn="0" w:lastColumn="0" w:oddVBand="0" w:evenVBand="0" w:oddHBand="1" w:evenHBand="0" w:firstRowFirstColumn="0" w:firstRowLastColumn="0" w:lastRowFirstColumn="0" w:lastRowLastColumn="0"/>
+              <w:rPr>
+                <w:lang w:val="pt-PT"/>
+              </w:rPr>
+            </w:pPr>
+            <w:r>
+              <w:rPr>
+                <w:lang w:val="pt-PT"/>
+              </w:rPr>
+              <w:t>Reserva</w:t>
+            </w:r>
+          </w:p>
+        </w:tc>
+        <w:tc>
+          <w:tcPr>
+            <w:tcW w:w="2042" w:type="dxa"/>
+          </w:tcPr>
+          <w:p>
+            <w:pPr>
+              <w:jc w:val="center"/>
+              <w:cnfStyle w:val="000000100000" w:firstRow="0" w:lastRow="0" w:firstColumn="0" w:lastColumn="0" w:oddVBand="0" w:evenVBand="0" w:oddHBand="1" w:evenHBand="0" w:firstRowFirstColumn="0" w:firstRowLastColumn="0" w:lastRowFirstColumn="0" w:lastRowLastColumn="0"/>
+              <w:rPr>
+                <w:lang w:val="pt-PT"/>
+              </w:rPr>
+            </w:pPr>
+          </w:p>
+          <w:p>
+            <w:pPr>
+              <w:jc w:val="center"/>
+              <w:cnfStyle w:val="000000100000" w:firstRow="0" w:lastRow="0" w:firstColumn="0" w:lastColumn="0" w:oddVBand="0" w:evenVBand="0" w:oddHBand="1" w:evenHBand="0" w:firstRowFirstColumn="0" w:firstRowLastColumn="0" w:lastRowFirstColumn="0" w:lastRowLastColumn="0"/>
+              <w:rPr>
+                <w:lang w:val="pt-PT"/>
+              </w:rPr>
+            </w:pPr>
+            <w:proofErr w:type="spellStart"/>
+            <w:r>
+              <w:rPr>
+                <w:lang w:val="pt-PT"/>
+              </w:rPr>
+              <w:t>Information</w:t>
+            </w:r>
+            <w:proofErr w:type="spellEnd"/>
+            <w:r>
+              <w:rPr>
+                <w:lang w:val="pt-PT"/>
+              </w:rPr>
+              <w:t xml:space="preserve"> expert</w:t>
+            </w:r>
+          </w:p>
+        </w:tc>
+      </w:tr>
+      <w:bookmarkEnd w:id="0"/>
+      <w:tr>
+        <w:trPr>
+          <w:gridAfter w:val="1"/>
+          <w:wAfter w:w="10" w:type="dxa"/>
+          <w:trHeight w:val="931"/>
+        </w:trPr>
+        <w:tc>
+          <w:tcPr>
+            <w:cnfStyle w:val="001000000000" w:firstRow="0" w:lastRow="0" w:firstColumn="1" w:lastColumn="0" w:oddVBand="0" w:evenVBand="0" w:oddHBand="0" w:evenHBand="0" w:firstRowFirstColumn="0" w:firstRowLastColumn="0" w:lastRowFirstColumn="0" w:lastRowLastColumn="0"/>
+            <w:tcW w:w="1982" w:type="dxa"/>
+          </w:tcPr>
+          <w:p>
+            <w:pPr>
+              <w:jc w:val="center"/>
+              <w:rPr>
+                <w:lang w:val="pt-PT"/>
+              </w:rPr>
+            </w:pPr>
+            <w:r>
+              <w:rPr>
+                <w:lang w:val="pt-PT"/>
+              </w:rPr>
+              <w:t xml:space="preserve">4 – </w:t>
+            </w:r>
+            <w:r>
+              <w:rPr>
+                <w:lang w:val="pt-PT"/>
+              </w:rPr>
+              <w:t>O sistema API reserva o lugar de estacionamento</w:t>
+            </w:r>
+          </w:p>
+        </w:tc>
+        <w:tc>
+          <w:tcPr>
+            <w:tcW w:w="2484" w:type="dxa"/>
+            <w:vAlign w:val="center"/>
+          </w:tcPr>
+          <w:p>
+            <w:pPr>
+              <w:jc w:val="center"/>
+              <w:cnfStyle w:val="000000000000" w:firstRow="0" w:lastRow="0" w:firstColumn="0" w:lastColumn="0" w:oddVBand="0" w:evenVBand="0" w:oddHBand="0" w:evenHBand="0" w:firstRowFirstColumn="0" w:firstRowLastColumn="0" w:lastRowFirstColumn="0" w:lastRowLastColumn="0"/>
+              <w:rPr>
+                <w:lang w:val="pt-PT"/>
+              </w:rPr>
+            </w:pPr>
+            <w:r>
+              <w:rPr>
+                <w:lang w:val="pt-PT"/>
+              </w:rPr>
+              <w:t xml:space="preserve">... </w:t>
+            </w:r>
+            <w:r>
+              <w:rPr>
+                <w:lang w:val="pt-PT"/>
+              </w:rPr>
+              <w:t>guarda a Reserva criada?</w:t>
+            </w:r>
+          </w:p>
+        </w:tc>
+        <w:tc>
+          <w:tcPr>
+            <w:tcW w:w="2460" w:type="dxa"/>
+            <w:vAlign w:val="center"/>
+          </w:tcPr>
+          <w:p>
+            <w:pPr>
+              <w:jc w:val="center"/>
+              <w:cnfStyle w:val="000000000000" w:firstRow="0" w:lastRow="0" w:firstColumn="0" w:lastColumn="0" w:oddVBand="0" w:evenVBand="0" w:oddHBand="0" w:evenHBand="0" w:firstRowFirstColumn="0" w:firstRowLastColumn="0" w:lastRowFirstColumn="0" w:lastRowLastColumn="0"/>
+              <w:rPr>
+                <w:lang w:val="pt-PT"/>
+              </w:rPr>
+            </w:pPr>
+          </w:p>
+          <w:p>
+            <w:pPr>
+              <w:jc w:val="center"/>
+              <w:cnfStyle w:val="000000000000" w:firstRow="0" w:lastRow="0" w:firstColumn="0" w:lastColumn="0" w:oddVBand="0" w:evenVBand="0" w:oddHBand="0" w:evenHBand="0" w:firstRowFirstColumn="0" w:firstRowLastColumn="0" w:lastRowFirstColumn="0" w:lastRowLastColumn="0"/>
+              <w:rPr>
+                <w:lang w:val="pt-PT"/>
+              </w:rPr>
+            </w:pPr>
+            <w:proofErr w:type="spellStart"/>
+            <w:r>
+              <w:rPr>
+                <w:lang w:val="pt-PT"/>
+              </w:rPr>
+              <w:t>ApiCentral</w:t>
+            </w:r>
+            <w:proofErr w:type="spellEnd"/>
+          </w:p>
+        </w:tc>
+        <w:tc>
+          <w:tcPr>
+            <w:tcW w:w="2042" w:type="dxa"/>
+            <w:vAlign w:val="center"/>
+          </w:tcPr>
+          <w:p>
+            <w:pPr>
+              <w:jc w:val="center"/>
+              <w:cnfStyle w:val="000000000000" w:firstRow="0" w:lastRow="0" w:firstColumn="0" w:lastColumn="0" w:oddVBand="0" w:evenVBand="0" w:oddHBand="0" w:evenHBand="0" w:firstRowFirstColumn="0" w:firstRowLastColumn="0" w:lastRowFirstColumn="0" w:lastRowLastColumn="0"/>
+              <w:rPr>
+                <w:lang w:val="pt-PT"/>
+              </w:rPr>
+            </w:pPr>
+          </w:p>
+          <w:p>
+            <w:pPr>
+              <w:jc w:val="center"/>
+              <w:cnfStyle w:val="000000000000" w:firstRow="0" w:lastRow="0" w:firstColumn="0" w:lastColumn="0" w:oddVBand="0" w:evenVBand="0" w:oddHBand="0" w:evenHBand="0" w:firstRowFirstColumn="0" w:firstRowLastColumn="0" w:lastRowFirstColumn="0" w:lastRowLastColumn="0"/>
+              <w:rPr>
+                <w:lang w:val="pt-PT"/>
+              </w:rPr>
+            </w:pPr>
+            <w:proofErr w:type="spellStart"/>
+            <w:r>
+              <w:rPr>
+                <w:lang w:val="pt-PT"/>
+              </w:rPr>
+              <w:t>Information</w:t>
+            </w:r>
+            <w:proofErr w:type="spellEnd"/>
+            <w:r>
+              <w:rPr>
+                <w:lang w:val="pt-PT"/>
+              </w:rPr>
+              <w:t xml:space="preserve"> expert</w:t>
+            </w:r>
+          </w:p>
+        </w:tc>
+      </w:tr>
+    </w:tbl>
+    <w:p>
+      <w:pPr>
+        <w:tabs>
+          <w:tab w:val="left" w:pos="3578"/>
+        </w:tabs>
+      </w:pPr>
+    </w:p>
+    <w:p>
+      <w:pPr>
+        <w:tabs>
+          <w:tab w:val="left" w:pos="3578"/>
+        </w:tabs>
+      </w:pPr>
+    </w:p>
+    <w:p>
+      <w:pPr>
+        <w:tabs>
+          <w:tab w:val="left" w:pos="3578"/>
+        </w:tabs>
+      </w:pPr>
+    </w:p>
+    <w:p>
+      <w:pPr>
+        <w:tabs>
+          <w:tab w:val="left" w:pos="3578"/>
+        </w:tabs>
+      </w:pPr>
+    </w:p>
+    <w:p>
+      <w:pPr>
+        <w:tabs>
+          <w:tab w:val="left" w:pos="3578"/>
+        </w:tabs>
+      </w:pPr>
+    </w:p>
+    <w:p>
+      <w:pPr>
+        <w:tabs>
+          <w:tab w:val="left" w:pos="3578"/>
+        </w:tabs>
+      </w:pPr>
+    </w:p>
+    <w:p>
+      <w:pPr>
+        <w:tabs>
+          <w:tab w:val="left" w:pos="3578"/>
+        </w:tabs>
+      </w:pPr>
+    </w:p>
+    <w:p>
+      <w:pPr>
+        <w:tabs>
+          <w:tab w:val="left" w:pos="3578"/>
+        </w:tabs>
+      </w:pPr>
+    </w:p>
+    <w:p>
+      <w:pPr>
+        <w:tabs>
+          <w:tab w:val="left" w:pos="3578"/>
+        </w:tabs>
+      </w:pPr>
+    </w:p>
+    <w:p>
+      <w:pPr>
+        <w:tabs>
+          <w:tab w:val="left" w:pos="3578"/>
+        </w:tabs>
+      </w:pPr>
+    </w:p>
+    <w:p>
+      <w:pPr>
+        <w:tabs>
+          <w:tab w:val="left" w:pos="3578"/>
+        </w:tabs>
+      </w:pPr>
+    </w:p>
+    <w:p>
+      <w:pPr>
+        <w:tabs>
+          <w:tab w:val="left" w:pos="3578"/>
+        </w:tabs>
+      </w:pPr>
+    </w:p>
+    <w:p>
+      <w:pPr>
+        <w:tabs>
+          <w:tab w:val="left" w:pos="3578"/>
+        </w:tabs>
+      </w:pPr>
+    </w:p>
+    <w:p>
+      <w:pPr>
+        <w:tabs>
+          <w:tab w:val="left" w:pos="3578"/>
+        </w:tabs>
+      </w:pPr>
+    </w:p>
+    <w:p>
+      <w:pPr>
+        <w:tabs>
+          <w:tab w:val="left" w:pos="3578"/>
+        </w:tabs>
+      </w:pPr>
+    </w:p>
+    <w:p>
+      <w:pPr>
+        <w:tabs>
+          <w:tab w:val="left" w:pos="3578"/>
+        </w:tabs>
+      </w:pPr>
+    </w:p>
+    <w:p>
+      <w:pPr>
+        <w:spacing w:line="257" w:lineRule="auto"/>
+        <w:rPr>
+          <w:rFonts w:ascii="Calibri" w:eastAsia="Calibri" w:hAnsi="Calibri" w:cs="Calibri"/>
+          <w:b/>
+          <w:bCs/>
+          <w:sz w:val="28"/>
+          <w:szCs w:val="28"/>
+        </w:rPr>
+      </w:pPr>
+      <w:r>
+        <w:rPr>
+          <w:rFonts w:ascii="Calibri" w:eastAsia="Calibri" w:hAnsi="Calibri" w:cs="Calibri"/>
+          <w:sz w:val="24"/>
+          <w:szCs w:val="24"/>
+        </w:rPr>
+        <w:lastRenderedPageBreak/>
+        <w:tab/>
+      </w:r>
+      <w:r>
+        <w:rPr>
+          <w:rFonts w:ascii="Calibri" w:eastAsia="Calibri" w:hAnsi="Calibri" w:cs="Calibri"/>
+          <w:b/>
+          <w:bCs/>
+          <w:sz w:val="28"/>
+          <w:szCs w:val="28"/>
+        </w:rPr>
+        <w:t>Diagrama de Sequência:</w:t>
+      </w:r>
+    </w:p>
+    <w:p>
+      <w:r>
+        <w:rPr>
+          <w:noProof/>
+        </w:rPr>
+        <w:drawing>
+          <wp:anchor distT="0" distB="0" distL="114300" distR="114300" simplePos="0" relativeHeight="251659264" behindDoc="1" locked="0" layoutInCell="1" allowOverlap="1" wp14:anchorId="31D08047" wp14:editId="5C15144D">
+            <wp:simplePos x="0" y="0"/>
+            <wp:positionH relativeFrom="margin">
+              <wp:align>center</wp:align>
+            </wp:positionH>
+            <wp:positionV relativeFrom="paragraph">
+              <wp:posOffset>243107</wp:posOffset>
+            </wp:positionV>
+            <wp:extent cx="6606713" cy="2222696"/>
+            <wp:effectExtent l="0" t="0" r="3810" b="6350"/>
+            <wp:wrapTight wrapText="bothSides">
+              <wp:wrapPolygon edited="0">
+                <wp:start x="0" y="0"/>
+                <wp:lineTo x="0" y="21477"/>
+                <wp:lineTo x="21550" y="21477"/>
+                <wp:lineTo x="21550" y="0"/>
+                <wp:lineTo x="0" y="0"/>
+              </wp:wrapPolygon>
+            </wp:wrapTight>
+            <wp:docPr id="3" name="Imagem 3"/>
+            <wp:cNvGraphicFramePr>
+              <a:graphicFrameLocks xmlns:a="http://schemas.openxmlformats.org/drawingml/2006/main" noChangeAspect="1"/>
+            </wp:cNvGraphicFramePr>
+            <a:graphic xmlns:a="http://schemas.openxmlformats.org/drawingml/2006/main">
+              <a:graphicData uri="http://schemas.openxmlformats.org/drawingml/2006/picture">
+                <pic:pic xmlns:pic="http://schemas.openxmlformats.org/drawingml/2006/picture">
+                  <pic:nvPicPr>
+                    <pic:cNvPr id="0" name="Picture 3"/>
+                    <pic:cNvPicPr>
+                      <a:picLocks noChangeAspect="1" noChangeArrowheads="1"/>
+                    </pic:cNvPicPr>
+                  </pic:nvPicPr>
+                  <pic:blipFill>
+                    <a:blip r:embed="rId9">
+                      <a:extLst>
+                        <a:ext uri="{28A0092B-C50C-407E-A947-70E740481C1C}">
+                          <a14:useLocalDpi xmlns:a14="http://schemas.microsoft.com/office/drawing/2010/main" val="0"/>
+                        </a:ext>
+                      </a:extLst>
+                    </a:blip>
+                    <a:srcRect/>
+                    <a:stretch>
+                      <a:fillRect/>
+                    </a:stretch>
+                  </pic:blipFill>
+                  <pic:spPr bwMode="auto">
+                    <a:xfrm>
+                      <a:off x="0" y="0"/>
+                      <a:ext cx="6606713" cy="2222696"/>
+                    </a:xfrm>
+                    <a:prstGeom prst="rect">
+                      <a:avLst/>
+                    </a:prstGeom>
+                    <a:noFill/>
+                    <a:ln>
+                      <a:noFill/>
+                    </a:ln>
+                  </pic:spPr>
+                </pic:pic>
+              </a:graphicData>
+            </a:graphic>
+            <wp14:sizeRelH relativeFrom="margin">
+              <wp14:pctWidth>0</wp14:pctWidth>
+            </wp14:sizeRelH>
+            <wp14:sizeRelV relativeFrom="margin">
+              <wp14:pctHeight>0</wp14:pctHeight>
+            </wp14:sizeRelV>
+          </wp:anchor>
+        </w:drawing>
+      </w:r>
+    </w:p>
     <w:sectPr>
       <w:pgSz w:w="11906" w:h="16838"/>
       <w:pgMar w:top="1417" w:right="1701" w:bottom="1417" w:left="1701" w:header="708" w:footer="708" w:gutter="0"/>
@@ -671,9 +1959,172 @@
 </w:document>
 </file>
 
+<file path=word/endnotes.xml><?xml version="1.0" encoding="utf-8"?>
+<w:endnotes xmlns:wpc="http://schemas.microsoft.com/office/word/2010/wordprocessingCanvas" xmlns:cx="http://schemas.microsoft.com/office/drawing/2014/chartex" xmlns:cx1="http://schemas.microsoft.com/office/drawing/2015/9/8/chartex" xmlns:cx2="http://schemas.microsoft.com/office/drawing/2015/10/21/chartex" xmlns:cx3="http://schemas.microsoft.com/office/drawing/2016/5/9/chartex" xmlns:cx4="http://schemas.microsoft.com/office/drawing/2016/5/10/chartex" xmlns:cx5="http://schemas.microsoft.com/office/drawing/2016/5/11/chartex" xmlns:cx6="http://schemas.microsoft.com/office/drawing/2016/5/12/chartex" xmlns:cx7="http://schemas.microsoft.com/office/drawing/2016/5/13/chartex" xmlns:cx8="http://schemas.microsoft.com/office/drawing/2016/5/14/chartex" xmlns:mc="http://schemas.openxmlformats.org/markup-compatibility/2006" xmlns:aink="http://schemas.microsoft.com/office/drawing/2016/ink" xmlns:am3d="http://schemas.microsoft.com/office/drawing/2017/model3d" xmlns:o="urn:schemas-microsoft-com:office:office" xmlns:r="http://schemas.openxmlformats.org/officeDocument/2006/relationships" xmlns:m="http://schemas.openxmlformats.org/officeDocument/2006/math" xmlns:v="urn:schemas-microsoft-com:vml" xmlns:wp14="http://schemas.microsoft.com/office/word/2010/wordprocessingDrawing" xmlns:wp="http://schemas.openxmlformats.org/drawingml/2006/wordprocessingDrawing" xmlns:w10="urn:schemas-microsoft-com:office:word" xmlns:w="http://schemas.openxmlformats.org/wordprocessingml/2006/main" xmlns:w14="http://schemas.microsoft.com/office/word/2010/wordml" xmlns:w15="http://schemas.microsoft.com/office/word/2012/wordml" xmlns:w16cex="http://schemas.microsoft.com/office/word/2018/wordml/cex" xmlns:w16cid="http://schemas.microsoft.com/office/word/2016/wordml/cid" xmlns:w16="http://schemas.microsoft.com/office/word/2018/wordml" xmlns:w16se="http://schemas.microsoft.com/office/word/2015/wordml/symex" xmlns:wpg="http://schemas.microsoft.com/office/word/2010/wordprocessingGroup" xmlns:wpi="http://schemas.microsoft.com/office/word/2010/wordprocessingInk" xmlns:wne="http://schemas.microsoft.com/office/word/2006/wordml" xmlns:wps="http://schemas.microsoft.com/office/word/2010/wordprocessingShape" mc:Ignorable="w14 w15 w16se w16cid w16 w16cex wp14">
+  <w:endnote w:type="separator" w:id="-1">
+    <w:p>
+      <w:pPr>
+        <w:spacing w:after="0" w:line="240" w:lineRule="auto"/>
+      </w:pPr>
+      <w:r>
+        <w:separator/>
+      </w:r>
+    </w:p>
+  </w:endnote>
+  <w:endnote w:type="continuationSeparator" w:id="0">
+    <w:p>
+      <w:pPr>
+        <w:spacing w:after="0" w:line="240" w:lineRule="auto"/>
+      </w:pPr>
+      <w:r>
+        <w:continuationSeparator/>
+      </w:r>
+    </w:p>
+  </w:endnote>
+</w:endnotes>
+</file>
+
+<file path=word/footnotes.xml><?xml version="1.0" encoding="utf-8"?>
+<w:footnotes xmlns:wpc="http://schemas.microsoft.com/office/word/2010/wordprocessingCanvas" xmlns:cx="http://schemas.microsoft.com/office/drawing/2014/chartex" xmlns:cx1="http://schemas.microsoft.com/office/drawing/2015/9/8/chartex" xmlns:cx2="http://schemas.microsoft.com/office/drawing/2015/10/21/chartex" xmlns:cx3="http://schemas.microsoft.com/office/drawing/2016/5/9/chartex" xmlns:cx4="http://schemas.microsoft.com/office/drawing/2016/5/10/chartex" xmlns:cx5="http://schemas.microsoft.com/office/drawing/2016/5/11/chartex" xmlns:cx6="http://schemas.microsoft.com/office/drawing/2016/5/12/chartex" xmlns:cx7="http://schemas.microsoft.com/office/drawing/2016/5/13/chartex" xmlns:cx8="http://schemas.microsoft.com/office/drawing/2016/5/14/chartex" xmlns:mc="http://schemas.openxmlformats.org/markup-compatibility/2006" xmlns:aink="http://schemas.microsoft.com/office/drawing/2016/ink" xmlns:am3d="http://schemas.microsoft.com/office/drawing/2017/model3d" xmlns:o="urn:schemas-microsoft-com:office:office" xmlns:r="http://schemas.openxmlformats.org/officeDocument/2006/relationships" xmlns:m="http://schemas.openxmlformats.org/officeDocument/2006/math" xmlns:v="urn:schemas-microsoft-com:vml" xmlns:wp14="http://schemas.microsoft.com/office/word/2010/wordprocessingDrawing" xmlns:wp="http://schemas.openxmlformats.org/drawingml/2006/wordprocessingDrawing" xmlns:w10="urn:schemas-microsoft-com:office:word" xmlns:w="http://schemas.openxmlformats.org/wordprocessingml/2006/main" xmlns:w14="http://schemas.microsoft.com/office/word/2010/wordml" xmlns:w15="http://schemas.microsoft.com/office/word/2012/wordml" xmlns:w16cex="http://schemas.microsoft.com/office/word/2018/wordml/cex" xmlns:w16cid="http://schemas.microsoft.com/office/word/2016/wordml/cid" xmlns:w16="http://schemas.microsoft.com/office/word/2018/wordml" xmlns:w16se="http://schemas.microsoft.com/office/word/2015/wordml/symex" xmlns:wpg="http://schemas.microsoft.com/office/word/2010/wordprocessingGroup" xmlns:wpi="http://schemas.microsoft.com/office/word/2010/wordprocessingInk" xmlns:wne="http://schemas.microsoft.com/office/word/2006/wordml" xmlns:wps="http://schemas.microsoft.com/office/word/2010/wordprocessingShape" mc:Ignorable="w14 w15 w16se w16cid w16 w16cex wp14">
+  <w:footnote w:type="separator" w:id="-1">
+    <w:p>
+      <w:pPr>
+        <w:spacing w:after="0" w:line="240" w:lineRule="auto"/>
+      </w:pPr>
+      <w:r>
+        <w:separator/>
+      </w:r>
+    </w:p>
+  </w:footnote>
+  <w:footnote w:type="continuationSeparator" w:id="0">
+    <w:p>
+      <w:pPr>
+        <w:spacing w:after="0" w:line="240" w:lineRule="auto"/>
+      </w:pPr>
+      <w:r>
+        <w:continuationSeparator/>
+      </w:r>
+    </w:p>
+  </w:footnote>
+</w:footnotes>
+</file>
+
 <file path=word/numbering.xml><?xml version="1.0" encoding="utf-8"?>
 <w:numbering xmlns:wpc="http://schemas.microsoft.com/office/word/2010/wordprocessingCanvas" xmlns:cx="http://schemas.microsoft.com/office/drawing/2014/chartex" xmlns:cx1="http://schemas.microsoft.com/office/drawing/2015/9/8/chartex" xmlns:cx2="http://schemas.microsoft.com/office/drawing/2015/10/21/chartex" xmlns:cx3="http://schemas.microsoft.com/office/drawing/2016/5/9/chartex" xmlns:cx4="http://schemas.microsoft.com/office/drawing/2016/5/10/chartex" xmlns:cx5="http://schemas.microsoft.com/office/drawing/2016/5/11/chartex" xmlns:cx6="http://schemas.microsoft.com/office/drawing/2016/5/12/chartex" xmlns:cx7="http://schemas.microsoft.com/office/drawing/2016/5/13/chartex" xmlns:cx8="http://schemas.microsoft.com/office/drawing/2016/5/14/chartex" xmlns:mc="http://schemas.openxmlformats.org/markup-compatibility/2006" xmlns:aink="http://schemas.microsoft.com/office/drawing/2016/ink" xmlns:am3d="http://schemas.microsoft.com/office/drawing/2017/model3d" xmlns:o="urn:schemas-microsoft-com:office:office" xmlns:r="http://schemas.openxmlformats.org/officeDocument/2006/relationships" xmlns:m="http://schemas.openxmlformats.org/officeDocument/2006/math" xmlns:v="urn:schemas-microsoft-com:vml" xmlns:wp14="http://schemas.microsoft.com/office/word/2010/wordprocessingDrawing" xmlns:wp="http://schemas.openxmlformats.org/drawingml/2006/wordprocessingDrawing" xmlns:w10="urn:schemas-microsoft-com:office:word" xmlns:w="http://schemas.openxmlformats.org/wordprocessingml/2006/main" xmlns:w14="http://schemas.microsoft.com/office/word/2010/wordml" xmlns:w15="http://schemas.microsoft.com/office/word/2012/wordml" xmlns:w16cex="http://schemas.microsoft.com/office/word/2018/wordml/cex" xmlns:w16cid="http://schemas.microsoft.com/office/word/2016/wordml/cid" xmlns:w16="http://schemas.microsoft.com/office/word/2018/wordml" xmlns:w16se="http://schemas.microsoft.com/office/word/2015/wordml/symex" xmlns:wpg="http://schemas.microsoft.com/office/word/2010/wordprocessingGroup" xmlns:wpi="http://schemas.microsoft.com/office/word/2010/wordprocessingInk" xmlns:wne="http://schemas.microsoft.com/office/word/2006/wordml" xmlns:wps="http://schemas.microsoft.com/office/word/2010/wordprocessingShape" mc:Ignorable="w14 w15 w16se w16cid w16 w16cex wp14">
   <w:abstractNum w:abstractNumId="0" w15:restartNumberingAfterBreak="0">
+    <w:nsid w:val="2FCD756C"/>
+    <w:multiLevelType w:val="hybridMultilevel"/>
+    <w:tmpl w:val="E528DA88"/>
+    <w:lvl w:ilvl="0" w:tplc="08160001">
+      <w:start w:val="1"/>
+      <w:numFmt w:val="bullet"/>
+      <w:lvlText w:val=""/>
+      <w:lvlJc w:val="left"/>
+      <w:pPr>
+        <w:ind w:left="720" w:hanging="360"/>
+      </w:pPr>
+      <w:rPr>
+        <w:rFonts w:ascii="Symbol" w:hAnsi="Symbol" w:hint="default"/>
+      </w:rPr>
+    </w:lvl>
+    <w:lvl w:ilvl="1" w:tplc="08160003" w:tentative="1">
+      <w:start w:val="1"/>
+      <w:numFmt w:val="bullet"/>
+      <w:lvlText w:val="o"/>
+      <w:lvlJc w:val="left"/>
+      <w:pPr>
+        <w:ind w:left="1440" w:hanging="360"/>
+      </w:pPr>
+      <w:rPr>
+        <w:rFonts w:ascii="Courier New" w:hAnsi="Courier New" w:cs="Courier New" w:hint="default"/>
+      </w:rPr>
+    </w:lvl>
+    <w:lvl w:ilvl="2" w:tplc="08160005" w:tentative="1">
+      <w:start w:val="1"/>
+      <w:numFmt w:val="bullet"/>
+      <w:lvlText w:val=""/>
+      <w:lvlJc w:val="left"/>
+      <w:pPr>
+        <w:ind w:left="2160" w:hanging="360"/>
+      </w:pPr>
+      <w:rPr>
+        <w:rFonts w:ascii="Wingdings" w:hAnsi="Wingdings" w:hint="default"/>
+      </w:rPr>
+    </w:lvl>
+    <w:lvl w:ilvl="3" w:tplc="08160001" w:tentative="1">
+      <w:start w:val="1"/>
+      <w:numFmt w:val="bullet"/>
+      <w:lvlText w:val=""/>
+      <w:lvlJc w:val="left"/>
+      <w:pPr>
+        <w:ind w:left="2880" w:hanging="360"/>
+      </w:pPr>
+      <w:rPr>
+        <w:rFonts w:ascii="Symbol" w:hAnsi="Symbol" w:hint="default"/>
+      </w:rPr>
+    </w:lvl>
+    <w:lvl w:ilvl="4" w:tplc="08160003" w:tentative="1">
+      <w:start w:val="1"/>
+      <w:numFmt w:val="bullet"/>
+      <w:lvlText w:val="o"/>
+      <w:lvlJc w:val="left"/>
+      <w:pPr>
+        <w:ind w:left="3600" w:hanging="360"/>
+      </w:pPr>
+      <w:rPr>
+        <w:rFonts w:ascii="Courier New" w:hAnsi="Courier New" w:cs="Courier New" w:hint="default"/>
+      </w:rPr>
+    </w:lvl>
+    <w:lvl w:ilvl="5" w:tplc="08160005" w:tentative="1">
+      <w:start w:val="1"/>
+      <w:numFmt w:val="bullet"/>
+      <w:lvlText w:val=""/>
+      <w:lvlJc w:val="left"/>
+      <w:pPr>
+        <w:ind w:left="4320" w:hanging="360"/>
+      </w:pPr>
+      <w:rPr>
+        <w:rFonts w:ascii="Wingdings" w:hAnsi="Wingdings" w:hint="default"/>
+      </w:rPr>
+    </w:lvl>
+    <w:lvl w:ilvl="6" w:tplc="08160001" w:tentative="1">
+      <w:start w:val="1"/>
+      <w:numFmt w:val="bullet"/>
+      <w:lvlText w:val=""/>
+      <w:lvlJc w:val="left"/>
+      <w:pPr>
+        <w:ind w:left="5040" w:hanging="360"/>
+      </w:pPr>
+      <w:rPr>
+        <w:rFonts w:ascii="Symbol" w:hAnsi="Symbol" w:hint="default"/>
+      </w:rPr>
+    </w:lvl>
+    <w:lvl w:ilvl="7" w:tplc="08160003" w:tentative="1">
+      <w:start w:val="1"/>
+      <w:numFmt w:val="bullet"/>
+      <w:lvlText w:val="o"/>
+      <w:lvlJc w:val="left"/>
+      <w:pPr>
+        <w:ind w:left="5760" w:hanging="360"/>
+      </w:pPr>
+      <w:rPr>
+        <w:rFonts w:ascii="Courier New" w:hAnsi="Courier New" w:cs="Courier New" w:hint="default"/>
+      </w:rPr>
+    </w:lvl>
+    <w:lvl w:ilvl="8" w:tplc="08160005" w:tentative="1">
+      <w:start w:val="1"/>
+      <w:numFmt w:val="bullet"/>
+      <w:lvlText w:val=""/>
+      <w:lvlJc w:val="left"/>
+      <w:pPr>
+        <w:ind w:left="6480" w:hanging="360"/>
+      </w:pPr>
+      <w:rPr>
+        <w:rFonts w:ascii="Wingdings" w:hAnsi="Wingdings" w:hint="default"/>
+      </w:rPr>
+    </w:lvl>
+  </w:abstractNum>
+  <w:abstractNum w:abstractNumId="1" w15:restartNumberingAfterBreak="0">
     <w:nsid w:val="45772E72"/>
     <w:multiLevelType w:val="hybridMultilevel"/>
     <w:tmpl w:val="F85C8EA8"/>
@@ -759,7 +2210,120 @@
       </w:pPr>
     </w:lvl>
   </w:abstractNum>
-  <w:abstractNum w:abstractNumId="1" w15:restartNumberingAfterBreak="0">
+  <w:abstractNum w:abstractNumId="2" w15:restartNumberingAfterBreak="0">
+    <w:nsid w:val="5B9825B4"/>
+    <w:multiLevelType w:val="hybridMultilevel"/>
+    <w:tmpl w:val="2F60DC70"/>
+    <w:lvl w:ilvl="0" w:tplc="08160001">
+      <w:start w:val="1"/>
+      <w:numFmt w:val="bullet"/>
+      <w:lvlText w:val=""/>
+      <w:lvlJc w:val="left"/>
+      <w:pPr>
+        <w:ind w:left="720" w:hanging="360"/>
+      </w:pPr>
+      <w:rPr>
+        <w:rFonts w:ascii="Symbol" w:hAnsi="Symbol" w:hint="default"/>
+      </w:rPr>
+    </w:lvl>
+    <w:lvl w:ilvl="1" w:tplc="08160003" w:tentative="1">
+      <w:start w:val="1"/>
+      <w:numFmt w:val="bullet"/>
+      <w:lvlText w:val="o"/>
+      <w:lvlJc w:val="left"/>
+      <w:pPr>
+        <w:ind w:left="1440" w:hanging="360"/>
+      </w:pPr>
+      <w:rPr>
+        <w:rFonts w:ascii="Courier New" w:hAnsi="Courier New" w:cs="Courier New" w:hint="default"/>
+      </w:rPr>
+    </w:lvl>
+    <w:lvl w:ilvl="2" w:tplc="08160005" w:tentative="1">
+      <w:start w:val="1"/>
+      <w:numFmt w:val="bullet"/>
+      <w:lvlText w:val=""/>
+      <w:lvlJc w:val="left"/>
+      <w:pPr>
+        <w:ind w:left="2160" w:hanging="360"/>
+      </w:pPr>
+      <w:rPr>
+        <w:rFonts w:ascii="Wingdings" w:hAnsi="Wingdings" w:hint="default"/>
+      </w:rPr>
+    </w:lvl>
+    <w:lvl w:ilvl="3" w:tplc="08160001" w:tentative="1">
+      <w:start w:val="1"/>
+      <w:numFmt w:val="bullet"/>
+      <w:lvlText w:val=""/>
+      <w:lvlJc w:val="left"/>
+      <w:pPr>
+        <w:ind w:left="2880" w:hanging="360"/>
+      </w:pPr>
+      <w:rPr>
+        <w:rFonts w:ascii="Symbol" w:hAnsi="Symbol" w:hint="default"/>
+      </w:rPr>
+    </w:lvl>
+    <w:lvl w:ilvl="4" w:tplc="08160003" w:tentative="1">
+      <w:start w:val="1"/>
+      <w:numFmt w:val="bullet"/>
+      <w:lvlText w:val="o"/>
+      <w:lvlJc w:val="left"/>
+      <w:pPr>
+        <w:ind w:left="3600" w:hanging="360"/>
+      </w:pPr>
+      <w:rPr>
+        <w:rFonts w:ascii="Courier New" w:hAnsi="Courier New" w:cs="Courier New" w:hint="default"/>
+      </w:rPr>
+    </w:lvl>
+    <w:lvl w:ilvl="5" w:tplc="08160005" w:tentative="1">
+      <w:start w:val="1"/>
+      <w:numFmt w:val="bullet"/>
+      <w:lvlText w:val=""/>
+      <w:lvlJc w:val="left"/>
+      <w:pPr>
+        <w:ind w:left="4320" w:hanging="360"/>
+      </w:pPr>
+      <w:rPr>
+        <w:rFonts w:ascii="Wingdings" w:hAnsi="Wingdings" w:hint="default"/>
+      </w:rPr>
+    </w:lvl>
+    <w:lvl w:ilvl="6" w:tplc="08160001" w:tentative="1">
+      <w:start w:val="1"/>
+      <w:numFmt w:val="bullet"/>
+      <w:lvlText w:val=""/>
+      <w:lvlJc w:val="left"/>
+      <w:pPr>
+        <w:ind w:left="5040" w:hanging="360"/>
+      </w:pPr>
+      <w:rPr>
+        <w:rFonts w:ascii="Symbol" w:hAnsi="Symbol" w:hint="default"/>
+      </w:rPr>
+    </w:lvl>
+    <w:lvl w:ilvl="7" w:tplc="08160003" w:tentative="1">
+      <w:start w:val="1"/>
+      <w:numFmt w:val="bullet"/>
+      <w:lvlText w:val="o"/>
+      <w:lvlJc w:val="left"/>
+      <w:pPr>
+        <w:ind w:left="5760" w:hanging="360"/>
+      </w:pPr>
+      <w:rPr>
+        <w:rFonts w:ascii="Courier New" w:hAnsi="Courier New" w:cs="Courier New" w:hint="default"/>
+      </w:rPr>
+    </w:lvl>
+    <w:lvl w:ilvl="8" w:tplc="08160005" w:tentative="1">
+      <w:start w:val="1"/>
+      <w:numFmt w:val="bullet"/>
+      <w:lvlText w:val=""/>
+      <w:lvlJc w:val="left"/>
+      <w:pPr>
+        <w:ind w:left="6480" w:hanging="360"/>
+      </w:pPr>
+      <w:rPr>
+        <w:rFonts w:ascii="Wingdings" w:hAnsi="Wingdings" w:hint="default"/>
+      </w:rPr>
+    </w:lvl>
+  </w:abstractNum>
+  <w:abstractNum w:abstractNumId="3" w15:restartNumberingAfterBreak="0">
     <w:nsid w:val="739B51D1"/>
     <w:multiLevelType w:val="hybridMultilevel"/>
     <w:tmpl w:val="1780DC96"/>
@@ -873,10 +2437,16 @@
     </w:lvl>
   </w:abstractNum>
   <w:num w:numId="1">
+    <w:abstractNumId w:val="1"/>
+  </w:num>
+  <w:num w:numId="2">
+    <w:abstractNumId w:val="3"/>
+  </w:num>
+  <w:num w:numId="3">
     <w:abstractNumId w:val="0"/>
   </w:num>
-  <w:num w:numId="2">
-    <w:abstractNumId w:val="1"/>
+  <w:num w:numId="4">
+    <w:abstractNumId w:val="2"/>
   </w:num>
 </w:numbering>
 </file>
@@ -1319,6 +2889,159 @@
       <w:contextualSpacing/>
     </w:pPr>
   </w:style>
+  <w:style w:type="paragraph" w:styleId="Cabealho">
+    <w:name w:val="header"/>
+    <w:basedOn w:val="Normal"/>
+    <w:link w:val="CabealhoCarter"/>
+    <w:uiPriority w:val="99"/>
+    <w:unhideWhenUsed/>
+    <w:rsid w:val="000578A6"/>
+    <w:pPr>
+      <w:tabs>
+        <w:tab w:val="center" w:pos="4252"/>
+        <w:tab w:val="right" w:pos="8504"/>
+      </w:tabs>
+      <w:spacing w:after="0" w:line="240" w:lineRule="auto"/>
+    </w:pPr>
+  </w:style>
+  <w:style w:type="character" w:customStyle="1" w:styleId="CabealhoCarter">
+    <w:name w:val="Cabeçalho Caráter"/>
+    <w:basedOn w:val="Tipodeletrapredefinidodopargrafo"/>
+    <w:link w:val="Cabealho"/>
+    <w:uiPriority w:val="99"/>
+    <w:rsid w:val="000578A6"/>
+  </w:style>
+  <w:style w:type="paragraph" w:styleId="Rodap">
+    <w:name w:val="footer"/>
+    <w:basedOn w:val="Normal"/>
+    <w:link w:val="RodapCarter"/>
+    <w:uiPriority w:val="99"/>
+    <w:unhideWhenUsed/>
+    <w:rsid w:val="000578A6"/>
+    <w:pPr>
+      <w:tabs>
+        <w:tab w:val="center" w:pos="4252"/>
+        <w:tab w:val="right" w:pos="8504"/>
+      </w:tabs>
+      <w:spacing w:after="0" w:line="240" w:lineRule="auto"/>
+    </w:pPr>
+  </w:style>
+  <w:style w:type="character" w:customStyle="1" w:styleId="RodapCarter">
+    <w:name w:val="Rodapé Caráter"/>
+    <w:basedOn w:val="Tipodeletrapredefinidodopargrafo"/>
+    <w:link w:val="Rodap"/>
+    <w:uiPriority w:val="99"/>
+    <w:rsid w:val="000578A6"/>
+  </w:style>
+  <w:style w:type="table" w:styleId="TabeladeGrelha5Escura-Destaque2">
+    <w:name w:val="Grid Table 5 Dark Accent 2"/>
+    <w:basedOn w:val="Tabelanormal"/>
+    <w:uiPriority w:val="50"/>
+    <w:rsid w:val="000578A6"/>
+    <w:pPr>
+      <w:spacing w:after="0" w:line="240" w:lineRule="auto"/>
+    </w:pPr>
+    <w:rPr>
+      <w:lang w:val="en-CA"/>
+    </w:rPr>
+    <w:tblPr>
+      <w:tblStyleRowBandSize w:val="1"/>
+      <w:tblStyleColBandSize w:val="1"/>
+      <w:tblBorders>
+        <w:top w:val="single" w:sz="4" w:space="0" w:color="FFFFFF" w:themeColor="background1"/>
+        <w:left w:val="single" w:sz="4" w:space="0" w:color="FFFFFF" w:themeColor="background1"/>
+        <w:bottom w:val="single" w:sz="4" w:space="0" w:color="FFFFFF" w:themeColor="background1"/>
+        <w:right w:val="single" w:sz="4" w:space="0" w:color="FFFFFF" w:themeColor="background1"/>
+        <w:insideH w:val="single" w:sz="4" w:space="0" w:color="FFFFFF" w:themeColor="background1"/>
+        <w:insideV w:val="single" w:sz="4" w:space="0" w:color="FFFFFF" w:themeColor="background1"/>
+      </w:tblBorders>
+    </w:tblPr>
+    <w:tcPr>
+      <w:shd w:val="clear" w:color="auto" w:fill="FBE4D5" w:themeFill="accent2" w:themeFillTint="33"/>
+    </w:tcPr>
+    <w:tblStylePr w:type="firstRow">
+      <w:rPr>
+        <w:b/>
+        <w:bCs/>
+        <w:color w:val="FFFFFF" w:themeColor="background1"/>
+      </w:rPr>
+      <w:tblPr/>
+      <w:tcPr>
+        <w:tcBorders>
+          <w:top w:val="single" w:sz="4" w:space="0" w:color="FFFFFF" w:themeColor="background1"/>
+          <w:left w:val="single" w:sz="4" w:space="0" w:color="FFFFFF" w:themeColor="background1"/>
+          <w:right w:val="single" w:sz="4" w:space="0" w:color="FFFFFF" w:themeColor="background1"/>
+          <w:insideH w:val="nil"/>
+          <w:insideV w:val="nil"/>
+        </w:tcBorders>
+        <w:shd w:val="clear" w:color="auto" w:fill="ED7D31" w:themeFill="accent2"/>
+      </w:tcPr>
+    </w:tblStylePr>
+    <w:tblStylePr w:type="lastRow">
+      <w:rPr>
+        <w:b/>
+        <w:bCs/>
+        <w:color w:val="FFFFFF" w:themeColor="background1"/>
+      </w:rPr>
+      <w:tblPr/>
+      <w:tcPr>
+        <w:tcBorders>
+          <w:left w:val="single" w:sz="4" w:space="0" w:color="FFFFFF" w:themeColor="background1"/>
+          <w:bottom w:val="single" w:sz="4" w:space="0" w:color="FFFFFF" w:themeColor="background1"/>
+          <w:right w:val="single" w:sz="4" w:space="0" w:color="FFFFFF" w:themeColor="background1"/>
+          <w:insideH w:val="nil"/>
+          <w:insideV w:val="nil"/>
+        </w:tcBorders>
+        <w:shd w:val="clear" w:color="auto" w:fill="ED7D31" w:themeFill="accent2"/>
+      </w:tcPr>
+    </w:tblStylePr>
+    <w:tblStylePr w:type="firstCol">
+      <w:rPr>
+        <w:b/>
+        <w:bCs/>
+        <w:color w:val="FFFFFF" w:themeColor="background1"/>
+      </w:rPr>
+      <w:tblPr/>
+      <w:tcPr>
+        <w:tcBorders>
+          <w:top w:val="single" w:sz="4" w:space="0" w:color="FFFFFF" w:themeColor="background1"/>
+          <w:left w:val="single" w:sz="4" w:space="0" w:color="FFFFFF" w:themeColor="background1"/>
+          <w:bottom w:val="single" w:sz="4" w:space="0" w:color="FFFFFF" w:themeColor="background1"/>
+          <w:insideV w:val="nil"/>
+        </w:tcBorders>
+        <w:shd w:val="clear" w:color="auto" w:fill="ED7D31" w:themeFill="accent2"/>
+      </w:tcPr>
+    </w:tblStylePr>
+    <w:tblStylePr w:type="lastCol">
+      <w:rPr>
+        <w:b/>
+        <w:bCs/>
+        <w:color w:val="FFFFFF" w:themeColor="background1"/>
+      </w:rPr>
+      <w:tblPr/>
+      <w:tcPr>
+        <w:tcBorders>
+          <w:top w:val="single" w:sz="4" w:space="0" w:color="FFFFFF" w:themeColor="background1"/>
+          <w:bottom w:val="single" w:sz="4" w:space="0" w:color="FFFFFF" w:themeColor="background1"/>
+          <w:right w:val="single" w:sz="4" w:space="0" w:color="FFFFFF" w:themeColor="background1"/>
+          <w:insideV w:val="nil"/>
+        </w:tcBorders>
+        <w:shd w:val="clear" w:color="auto" w:fill="ED7D31" w:themeFill="accent2"/>
+      </w:tcPr>
+    </w:tblStylePr>
+    <w:tblStylePr w:type="band1Vert">
+      <w:tblPr/>
+      <w:tcPr>
+        <w:shd w:val="clear" w:color="auto" w:fill="F7CAAC" w:themeFill="accent2" w:themeFillTint="66"/>
+      </w:tcPr>
+    </w:tblStylePr>
+    <w:tblStylePr w:type="band1Horz">
+      <w:tblPr/>
+      <w:tcPr>
+        <w:shd w:val="clear" w:color="auto" w:fill="F7CAAC" w:themeFill="accent2" w:themeFillTint="66"/>
+      </w:tcPr>
+    </w:tblStylePr>
+  </w:style>
 </w:styles>
 </file>
 

</xml_diff>